<commit_message>
rest client stability improved
</commit_message>
<xml_diff>
--- a/TechSolution/TechSolution - eng.docx
+++ b/TechSolution/TechSolution - eng.docx
@@ -2,6 +2,8 @@
 <file path=word/document.xml><?xml version="1.0" encoding="utf-8"?>
 <w:document xmlns:wpc="http://schemas.microsoft.com/office/word/2010/wordprocessingCanvas" xmlns:mc="http://schemas.openxmlformats.org/markup-compatibility/2006" xmlns:o="urn:schemas-microsoft-com:office:office" xmlns:r="http://schemas.openxmlformats.org/officeDocument/2006/relationships" xmlns:m="http://schemas.openxmlformats.org/officeDocument/2006/math" xmlns:v="urn:schemas-microsoft-com:vml" xmlns:wp14="http://schemas.microsoft.com/office/word/2010/wordprocessingDrawing" xmlns:wp="http://schemas.openxmlformats.org/drawingml/2006/wordprocessingDrawing" xmlns:w10="urn:schemas-microsoft-com:office:word" xmlns:w="http://schemas.openxmlformats.org/wordprocessingml/2006/main" xmlns:w14="http://schemas.microsoft.com/office/word/2010/wordml" xmlns:wpg="http://schemas.microsoft.com/office/word/2010/wordprocessingGroup" xmlns:wpi="http://schemas.microsoft.com/office/word/2010/wordprocessingInk" xmlns:wne="http://schemas.microsoft.com/office/word/2006/wordml" xmlns:wps="http://schemas.microsoft.com/office/word/2010/wordprocessingShape" mc:Ignorable="w14 wp14">
   <w:body>
+    <w:bookmarkStart w:id="0" w:name="_GoBack"/>
+    <w:bookmarkEnd w:id="0"/>
     <w:p>
       <w:pPr>
         <w:spacing w:after="0" w:line="360" w:lineRule="auto"/>
@@ -16,10 +18,786 @@
       <w:r>
         <w:rPr>
           <w:b/>
+          <w:noProof/>
           <w:color w:val="31849B" w:themeColor="accent5" w:themeShade="BF"/>
           <w:sz w:val="36"/>
-          <w:lang w:val="en-US"/>
-        </w:rPr>
+          <w:lang w:eastAsia="ru-RU"/>
+        </w:rPr>
+        <mc:AlternateContent>
+          <mc:Choice Requires="wps">
+            <w:drawing>
+              <wp:anchor distT="0" distB="0" distL="114300" distR="114300" simplePos="0" relativeHeight="251661312" behindDoc="0" locked="0" layoutInCell="1" allowOverlap="1" wp14:anchorId="184AAA68" wp14:editId="03782064">
+                <wp:simplePos x="0" y="0"/>
+                <wp:positionH relativeFrom="column">
+                  <wp:posOffset>2963820</wp:posOffset>
+                </wp:positionH>
+                <wp:positionV relativeFrom="paragraph">
+                  <wp:posOffset>-3601</wp:posOffset>
+                </wp:positionV>
+                <wp:extent cx="2374265" cy="505186"/>
+                <wp:effectExtent l="0" t="0" r="3810" b="9525"/>
+                <wp:wrapNone/>
+                <wp:docPr id="4" name="Надпись 2"/>
+                <wp:cNvGraphicFramePr>
+                  <a:graphicFrameLocks xmlns:a="http://schemas.openxmlformats.org/drawingml/2006/main"/>
+                </wp:cNvGraphicFramePr>
+                <a:graphic xmlns:a="http://schemas.openxmlformats.org/drawingml/2006/main">
+                  <a:graphicData uri="http://schemas.microsoft.com/office/word/2010/wordprocessingShape">
+                    <wps:wsp>
+                      <wps:cNvSpPr txBox="1">
+                        <a:spLocks noChangeArrowheads="1"/>
+                      </wps:cNvSpPr>
+                      <wps:spPr bwMode="auto">
+                        <a:xfrm>
+                          <a:off x="0" y="0"/>
+                          <a:ext cx="2374265" cy="505186"/>
+                        </a:xfrm>
+                        <a:prstGeom prst="rect">
+                          <a:avLst/>
+                        </a:prstGeom>
+                        <a:solidFill>
+                          <a:srgbClr val="FFFFFF"/>
+                        </a:solidFill>
+                        <a:ln w="9525">
+                          <a:noFill/>
+                          <a:miter lim="800000"/>
+                          <a:headEnd/>
+                          <a:tailEnd/>
+                        </a:ln>
+                      </wps:spPr>
+                      <wps:txbx>
+                        <w:txbxContent>
+                          <w:p>
+                            <w:pPr>
+                              <w:rPr>
+                                <w:sz w:val="48"/>
+                                <w:lang w:val="en-US"/>
+                              </w:rPr>
+                            </w:pPr>
+                            <w:r>
+                              <w:rPr>
+                                <w:rFonts w:cs="Andalus"/>
+                                <w:b/>
+                                <w:color w:val="215868" w:themeColor="accent5" w:themeShade="80"/>
+                                <w:sz w:val="48"/>
+                                <w:lang w:val="en-US"/>
+                              </w:rPr>
+                              <w:t>C</w:t>
+                            </w:r>
+                            <w:r>
+                              <w:rPr>
+                                <w:rFonts w:cs="Andalus"/>
+                                <w:b/>
+                                <w:color w:val="215868" w:themeColor="accent5" w:themeShade="80"/>
+                                <w:sz w:val="48"/>
+                                <w:lang w:val="en-US"/>
+                              </w:rPr>
+                              <w:t>ONTENTS</w:t>
+                            </w:r>
+                          </w:p>
+                        </w:txbxContent>
+                      </wps:txbx>
+                      <wps:bodyPr rot="0" vert="horz" wrap="square" lIns="91440" tIns="45720" rIns="91440" bIns="45720" anchor="t" anchorCtr="0">
+                        <a:noAutofit/>
+                      </wps:bodyPr>
+                    </wps:wsp>
+                  </a:graphicData>
+                </a:graphic>
+                <wp14:sizeRelH relativeFrom="margin">
+                  <wp14:pctWidth>40000</wp14:pctWidth>
+                </wp14:sizeRelH>
+                <wp14:sizeRelV relativeFrom="margin">
+                  <wp14:pctHeight>0</wp14:pctHeight>
+                </wp14:sizeRelV>
+              </wp:anchor>
+            </w:drawing>
+          </mc:Choice>
+          <mc:Fallback>
+            <w:pict>
+              <v:shapetype id="_x0000_t202" coordsize="21600,21600" o:spt="202" path="m,l,21600r21600,l21600,xe">
+                <v:stroke joinstyle="miter"/>
+                <v:path gradientshapeok="t" o:connecttype="rect"/>
+              </v:shapetype>
+              <v:shape id="Надпись 2" o:spid="_x0000_s1026" type="#_x0000_t202" style="position:absolute;left:0;text-align:left;margin-left:233.35pt;margin-top:-.3pt;width:186.95pt;height:39.8pt;z-index:251661312;visibility:visible;mso-wrap-style:square;mso-width-percent:400;mso-height-percent:0;mso-wrap-distance-left:9pt;mso-wrap-distance-top:0;mso-wrap-distance-right:9pt;mso-wrap-distance-bottom:0;mso-position-horizontal:absolute;mso-position-horizontal-relative:text;mso-position-vertical:absolute;mso-position-vertical-relative:text;mso-width-percent:400;mso-height-percent:0;mso-width-relative:margin;mso-height-relative:margin;v-text-anchor:top" o:gfxdata="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" stroked="f">
+                <v:textbox>
+                  <w:txbxContent>
+                    <w:p>
+                      <w:pPr>
+                        <w:rPr>
+                          <w:sz w:val="48"/>
+                          <w:lang w:val="en-US"/>
+                        </w:rPr>
+                      </w:pPr>
+                      <w:r>
+                        <w:rPr>
+                          <w:rFonts w:cs="Andalus"/>
+                          <w:b/>
+                          <w:color w:val="215868" w:themeColor="accent5" w:themeShade="80"/>
+                          <w:sz w:val="48"/>
+                          <w:lang w:val="en-US"/>
+                        </w:rPr>
+                        <w:t>C</w:t>
+                      </w:r>
+                      <w:r>
+                        <w:rPr>
+                          <w:rFonts w:cs="Andalus"/>
+                          <w:b/>
+                          <w:color w:val="215868" w:themeColor="accent5" w:themeShade="80"/>
+                          <w:sz w:val="48"/>
+                          <w:lang w:val="en-US"/>
+                        </w:rPr>
+                        <w:t>ONTENTS</w:t>
+                      </w:r>
+                    </w:p>
+                  </w:txbxContent>
+                </v:textbox>
+              </v:shape>
+            </w:pict>
+          </mc:Fallback>
+        </mc:AlternateContent>
+      </w:r>
+    </w:p>
+    <w:p>
+      <w:pPr>
+        <w:ind w:left="1134" w:right="425"/>
+        <w:rPr>
+          <w:rFonts w:cs="Times New Roman"/>
+          <w:b/>
+          <w:color w:val="31849B" w:themeColor="accent5" w:themeShade="BF"/>
+          <w:sz w:val="44"/>
+          <w:lang w:val="en-US"/>
+        </w:rPr>
+      </w:pPr>
+      <w:r>
+        <w:rPr>
+          <w:rFonts w:cs="Times New Roman"/>
+          <w:b/>
+          <w:color w:val="31849B" w:themeColor="accent5" w:themeShade="BF"/>
+          <w:sz w:val="44"/>
+          <w:lang w:val="en-US"/>
+        </w:rPr>
+        <w:t>Task</w:t>
+      </w:r>
+    </w:p>
+    <w:p>
+      <w:pPr>
+        <w:tabs>
+          <w:tab w:val="left" w:pos="-1418"/>
+        </w:tabs>
+        <w:spacing w:after="0" w:line="360" w:lineRule="auto"/>
+        <w:ind w:left="426" w:firstLine="1134"/>
+        <w:rPr>
+          <w:b/>
+          <w:color w:val="31849B" w:themeColor="accent5" w:themeShade="BF"/>
+          <w:sz w:val="24"/>
+          <w:lang w:val="en-US"/>
+        </w:rPr>
+      </w:pPr>
+      <w:r>
+        <w:rPr>
+          <w:b/>
+          <w:color w:val="31849B" w:themeColor="accent5" w:themeShade="BF"/>
+          <w:sz w:val="24"/>
+          <w:lang w:val="en-US"/>
+        </w:rPr>
+        <w:t>Subject area</w:t>
+      </w:r>
+    </w:p>
+    <w:p>
+      <w:pPr>
+        <w:ind w:left="1134" w:right="425"/>
+        <w:rPr>
+          <w:rFonts w:cs="Times New Roman"/>
+          <w:b/>
+          <w:color w:val="31849B" w:themeColor="accent5" w:themeShade="BF"/>
+          <w:sz w:val="44"/>
+          <w:lang w:val="en-US"/>
+        </w:rPr>
+      </w:pPr>
+      <w:r>
+        <w:rPr>
+          <w:rFonts w:cs="Times New Roman"/>
+          <w:b/>
+          <w:color w:val="31849B" w:themeColor="accent5" w:themeShade="BF"/>
+          <w:sz w:val="44"/>
+          <w:lang w:val="en-US"/>
+        </w:rPr>
+        <w:t>Solution description</w:t>
+      </w:r>
+    </w:p>
+    <w:p>
+      <w:pPr>
+        <w:ind w:left="1560" w:right="425"/>
+        <w:rPr>
+          <w:rFonts w:cs="Times New Roman"/>
+          <w:b/>
+          <w:color w:val="31849B" w:themeColor="accent5" w:themeShade="BF"/>
+          <w:sz w:val="24"/>
+          <w:lang w:val="en-US"/>
+        </w:rPr>
+      </w:pPr>
+      <w:r>
+        <w:rPr>
+          <w:rFonts w:cs="Times New Roman"/>
+          <w:b/>
+          <w:color w:val="31849B" w:themeColor="accent5" w:themeShade="BF"/>
+          <w:sz w:val="24"/>
+          <w:lang w:val="en-US"/>
+        </w:rPr>
+        <w:t>Overview</w:t>
+      </w:r>
+    </w:p>
+    <w:p>
+      <w:pPr>
+        <w:ind w:left="1560" w:right="425"/>
+        <w:jc w:val="both"/>
+        <w:rPr>
+          <w:rFonts w:cs="Times New Roman"/>
+          <w:b/>
+          <w:color w:val="31849B" w:themeColor="accent5" w:themeShade="BF"/>
+          <w:sz w:val="24"/>
+          <w:lang w:val="en-US"/>
+        </w:rPr>
+      </w:pPr>
+      <w:r>
+        <w:rPr>
+          <w:rFonts w:cs="Times New Roman"/>
+          <w:b/>
+          <w:color w:val="31849B" w:themeColor="accent5" w:themeShade="BF"/>
+          <w:sz w:val="24"/>
+          <w:lang w:val="en-US"/>
+        </w:rPr>
+        <w:t>Data source and transactions</w:t>
+      </w:r>
+    </w:p>
+    <w:p>
+      <w:pPr>
+        <w:ind w:left="1560" w:right="425"/>
+        <w:jc w:val="both"/>
+        <w:rPr>
+          <w:rFonts w:cs="Times New Roman"/>
+          <w:b/>
+          <w:color w:val="31849B" w:themeColor="accent5" w:themeShade="BF"/>
+          <w:sz w:val="24"/>
+          <w:lang w:val="en-US"/>
+        </w:rPr>
+      </w:pPr>
+      <w:r>
+        <w:rPr>
+          <w:rFonts w:cs="Times New Roman"/>
+          <w:b/>
+          <w:color w:val="31849B" w:themeColor="accent5" w:themeShade="BF"/>
+          <w:sz w:val="24"/>
+          <w:lang w:val="en-US"/>
+        </w:rPr>
+        <w:t>Database design</w:t>
+      </w:r>
+    </w:p>
+    <w:p>
+      <w:pPr>
+        <w:ind w:left="1560" w:right="425"/>
+        <w:jc w:val="both"/>
+        <w:rPr>
+          <w:rFonts w:cs="Times New Roman"/>
+          <w:b/>
+          <w:color w:val="31849B" w:themeColor="accent5" w:themeShade="BF"/>
+          <w:sz w:val="24"/>
+          <w:lang w:val="en-US"/>
+        </w:rPr>
+      </w:pPr>
+      <w:r>
+        <w:rPr>
+          <w:rFonts w:cs="Times New Roman"/>
+          <w:b/>
+          <w:color w:val="31849B" w:themeColor="accent5" w:themeShade="BF"/>
+          <w:sz w:val="24"/>
+          <w:lang w:val="en-US"/>
+        </w:rPr>
+        <w:t>Entities</w:t>
+      </w:r>
+    </w:p>
+    <w:p>
+      <w:pPr>
+        <w:ind w:left="1560" w:right="425"/>
+        <w:jc w:val="both"/>
+        <w:rPr>
+          <w:rFonts w:cs="Times New Roman"/>
+          <w:b/>
+          <w:color w:val="31849B" w:themeColor="accent5" w:themeShade="BF"/>
+          <w:sz w:val="24"/>
+          <w:lang w:val="en-US"/>
+        </w:rPr>
+      </w:pPr>
+      <w:r>
+        <w:rPr>
+          <w:rFonts w:cs="Times New Roman"/>
+          <w:b/>
+          <w:color w:val="31849B" w:themeColor="accent5" w:themeShade="BF"/>
+          <w:sz w:val="24"/>
+          <w:lang w:val="en-US"/>
+        </w:rPr>
+        <w:t>Common interaction between application layers</w:t>
+      </w:r>
+    </w:p>
+    <w:p>
+      <w:pPr>
+        <w:ind w:left="1560" w:right="425"/>
+        <w:jc w:val="both"/>
+        <w:rPr>
+          <w:rFonts w:cs="Times New Roman"/>
+          <w:b/>
+          <w:color w:val="31849B" w:themeColor="accent5" w:themeShade="BF"/>
+          <w:sz w:val="24"/>
+          <w:lang w:val="en-US"/>
+        </w:rPr>
+      </w:pPr>
+      <w:r>
+        <w:rPr>
+          <w:rFonts w:cs="Times New Roman"/>
+          <w:b/>
+          <w:color w:val="31849B" w:themeColor="accent5" w:themeShade="BF"/>
+          <w:sz w:val="24"/>
+          <w:lang w:val="en-US"/>
+        </w:rPr>
+        <w:t xml:space="preserve">UI forms </w:t>
+      </w:r>
+    </w:p>
+    <w:p>
+      <w:pPr>
+        <w:ind w:left="1560" w:right="425"/>
+        <w:jc w:val="both"/>
+        <w:rPr>
+          <w:rFonts w:cs="Times New Roman"/>
+          <w:b/>
+          <w:color w:val="31849B" w:themeColor="accent5" w:themeShade="BF"/>
+          <w:sz w:val="24"/>
+          <w:lang w:val="en-US"/>
+        </w:rPr>
+      </w:pPr>
+      <w:r>
+        <w:rPr>
+          <w:rFonts w:cs="Times New Roman"/>
+          <w:b/>
+          <w:color w:val="31849B" w:themeColor="accent5" w:themeShade="BF"/>
+          <w:sz w:val="24"/>
+          <w:lang w:val="en-US"/>
+        </w:rPr>
+        <w:t>Input data validation</w:t>
+      </w:r>
+    </w:p>
+    <w:p>
+      <w:pPr>
+        <w:ind w:left="1134" w:right="425"/>
+        <w:jc w:val="both"/>
+        <w:rPr>
+          <w:rFonts w:cs="Times New Roman"/>
+          <w:b/>
+          <w:color w:val="31849B" w:themeColor="accent5" w:themeShade="BF"/>
+          <w:sz w:val="44"/>
+          <w:lang w:val="en-US"/>
+        </w:rPr>
+      </w:pPr>
+      <w:r>
+        <w:rPr>
+          <w:rFonts w:cs="Times New Roman"/>
+          <w:b/>
+          <w:color w:val="31849B" w:themeColor="accent5" w:themeShade="BF"/>
+          <w:sz w:val="44"/>
+          <w:lang w:val="en-US"/>
+        </w:rPr>
+        <w:t>Options | Option relationship</w:t>
+      </w:r>
+    </w:p>
+    <w:p>
+      <w:pPr>
+        <w:ind w:left="1560" w:right="425"/>
+        <w:jc w:val="both"/>
+        <w:rPr>
+          <w:rFonts w:cs="Times New Roman"/>
+          <w:b/>
+          <w:color w:val="31849B" w:themeColor="accent5" w:themeShade="BF"/>
+          <w:sz w:val="24"/>
+          <w:lang w:val="en-US"/>
+        </w:rPr>
+      </w:pPr>
+      <w:r>
+        <w:rPr>
+          <w:rFonts w:cs="Times New Roman"/>
+          <w:b/>
+          <w:color w:val="31849B" w:themeColor="accent5" w:themeShade="BF"/>
+          <w:sz w:val="24"/>
+          <w:lang w:val="en-US"/>
+        </w:rPr>
+        <w:t>Overview</w:t>
+      </w:r>
+    </w:p>
+    <w:p>
+      <w:pPr>
+        <w:ind w:left="1560" w:right="425"/>
+        <w:jc w:val="both"/>
+        <w:rPr>
+          <w:rFonts w:cs="Times New Roman"/>
+          <w:b/>
+          <w:color w:val="31849B" w:themeColor="accent5" w:themeShade="BF"/>
+          <w:sz w:val="24"/>
+          <w:lang w:val="en-US"/>
+        </w:rPr>
+      </w:pPr>
+      <w:r>
+        <w:rPr>
+          <w:rFonts w:cs="Times New Roman"/>
+          <w:b/>
+          <w:color w:val="31849B" w:themeColor="accent5" w:themeShade="BF"/>
+          <w:sz w:val="24"/>
+          <w:lang w:val="en-US"/>
+        </w:rPr>
+        <w:t>Criteria</w:t>
+      </w:r>
+      <w:r>
+        <w:rPr>
+          <w:rFonts w:cs="Times New Roman"/>
+          <w:b/>
+          <w:color w:val="31849B" w:themeColor="accent5" w:themeShade="BF"/>
+          <w:sz w:val="24"/>
+          <w:lang w:val="en-US"/>
+        </w:rPr>
+        <w:t xml:space="preserve"> </w:t>
+      </w:r>
+      <w:r>
+        <w:rPr>
+          <w:rFonts w:cs="Times New Roman"/>
+          <w:b/>
+          <w:color w:val="31849B" w:themeColor="accent5" w:themeShade="BF"/>
+          <w:sz w:val="24"/>
+          <w:lang w:val="en-US"/>
+        </w:rPr>
+        <w:t>of</w:t>
+      </w:r>
+      <w:r>
+        <w:rPr>
+          <w:rFonts w:cs="Times New Roman"/>
+          <w:b/>
+          <w:color w:val="31849B" w:themeColor="accent5" w:themeShade="BF"/>
+          <w:sz w:val="24"/>
+          <w:lang w:val="en-US"/>
+        </w:rPr>
+        <w:t xml:space="preserve"> </w:t>
+      </w:r>
+      <w:r>
+        <w:rPr>
+          <w:rFonts w:cs="Times New Roman"/>
+          <w:b/>
+          <w:color w:val="31849B" w:themeColor="accent5" w:themeShade="BF"/>
+          <w:sz w:val="24"/>
+          <w:lang w:val="en-US"/>
+        </w:rPr>
+        <w:t>valid</w:t>
+      </w:r>
+      <w:r>
+        <w:rPr>
+          <w:rFonts w:cs="Times New Roman"/>
+          <w:b/>
+          <w:color w:val="31849B" w:themeColor="accent5" w:themeShade="BF"/>
+          <w:sz w:val="24"/>
+          <w:lang w:val="en-US"/>
+        </w:rPr>
+        <w:t xml:space="preserve"> </w:t>
+      </w:r>
+      <w:r>
+        <w:rPr>
+          <w:rFonts w:cs="Times New Roman"/>
+          <w:b/>
+          <w:color w:val="31849B" w:themeColor="accent5" w:themeShade="BF"/>
+          <w:sz w:val="24"/>
+          <w:lang w:val="en-US"/>
+        </w:rPr>
+        <w:t>option</w:t>
+      </w:r>
+      <w:r>
+        <w:rPr>
+          <w:rFonts w:cs="Times New Roman"/>
+          <w:b/>
+          <w:color w:val="31849B" w:themeColor="accent5" w:themeShade="BF"/>
+          <w:sz w:val="24"/>
+          <w:lang w:val="en-US"/>
+        </w:rPr>
+        <w:t xml:space="preserve"> </w:t>
+      </w:r>
+      <w:r>
+        <w:rPr>
+          <w:rFonts w:cs="Times New Roman"/>
+          <w:b/>
+          <w:color w:val="31849B" w:themeColor="accent5" w:themeShade="BF"/>
+          <w:sz w:val="24"/>
+          <w:lang w:val="en-US"/>
+        </w:rPr>
+        <w:t>relationship</w:t>
+      </w:r>
+    </w:p>
+    <w:p>
+      <w:pPr>
+        <w:ind w:left="1560" w:right="425"/>
+        <w:jc w:val="both"/>
+        <w:rPr>
+          <w:rFonts w:cs="Times New Roman"/>
+          <w:b/>
+          <w:color w:val="31849B" w:themeColor="accent5" w:themeShade="BF"/>
+          <w:sz w:val="24"/>
+          <w:lang w:val="en-US"/>
+        </w:rPr>
+      </w:pPr>
+      <w:r>
+        <w:rPr>
+          <w:rFonts w:cs="Times New Roman"/>
+          <w:b/>
+          <w:color w:val="31849B" w:themeColor="accent5" w:themeShade="BF"/>
+          <w:sz w:val="24"/>
+          <w:lang w:val="en-US"/>
+        </w:rPr>
+        <w:t>When is it allowed to add option dependency?</w:t>
+      </w:r>
+    </w:p>
+    <w:p>
+      <w:pPr>
+        <w:ind w:left="1560" w:right="425"/>
+        <w:jc w:val="both"/>
+        <w:rPr>
+          <w:rFonts w:cs="Times New Roman"/>
+          <w:b/>
+          <w:color w:val="31849B" w:themeColor="accent5" w:themeShade="BF"/>
+          <w:sz w:val="24"/>
+          <w:lang w:val="en-US"/>
+        </w:rPr>
+      </w:pPr>
+      <w:r>
+        <w:rPr>
+          <w:rFonts w:cs="Times New Roman"/>
+          <w:b/>
+          <w:color w:val="31849B" w:themeColor="accent5" w:themeShade="BF"/>
+          <w:sz w:val="24"/>
+          <w:lang w:val="en-US"/>
+        </w:rPr>
+        <w:t>When is it allowed to add option inconsistency?</w:t>
+      </w:r>
+    </w:p>
+    <w:p>
+      <w:pPr>
+        <w:ind w:left="1560" w:right="425"/>
+        <w:jc w:val="both"/>
+        <w:rPr>
+          <w:rFonts w:cs="Times New Roman"/>
+          <w:b/>
+          <w:color w:val="31849B" w:themeColor="accent5" w:themeShade="BF"/>
+          <w:sz w:val="24"/>
+          <w:lang w:val="en-US"/>
+        </w:rPr>
+      </w:pPr>
+      <w:r>
+        <w:rPr>
+          <w:rFonts w:cs="Times New Roman"/>
+          <w:b/>
+          <w:color w:val="31849B" w:themeColor="accent5" w:themeShade="BF"/>
+          <w:sz w:val="24"/>
+          <w:lang w:val="en-US"/>
+        </w:rPr>
+        <w:t>Implementation</w:t>
+      </w:r>
+    </w:p>
+    <w:p>
+      <w:pPr>
+        <w:ind w:left="1134" w:right="425"/>
+        <w:jc w:val="both"/>
+        <w:rPr>
+          <w:rFonts w:cs="Times New Roman"/>
+          <w:b/>
+          <w:color w:val="31849B" w:themeColor="accent5" w:themeShade="BF"/>
+          <w:sz w:val="44"/>
+          <w:lang w:val="en-US"/>
+        </w:rPr>
+      </w:pPr>
+      <w:r>
+        <w:rPr>
+          <w:rFonts w:cs="Times New Roman"/>
+          <w:b/>
+          <w:color w:val="31849B" w:themeColor="accent5" w:themeShade="BF"/>
+          <w:sz w:val="44"/>
+          <w:lang w:val="en-US"/>
+        </w:rPr>
+        <w:t>Tariffs</w:t>
+      </w:r>
+    </w:p>
+    <w:p>
+      <w:pPr>
+        <w:ind w:left="1134" w:right="425"/>
+        <w:jc w:val="both"/>
+        <w:rPr>
+          <w:rFonts w:cs="Times New Roman"/>
+          <w:b/>
+          <w:color w:val="31849B" w:themeColor="accent5" w:themeShade="BF"/>
+          <w:sz w:val="44"/>
+          <w:lang w:val="en-US"/>
+        </w:rPr>
+      </w:pPr>
+      <w:r>
+        <w:rPr>
+          <w:rFonts w:cs="Times New Roman"/>
+          <w:b/>
+          <w:color w:val="31849B" w:themeColor="accent5" w:themeShade="BF"/>
+          <w:sz w:val="44"/>
+          <w:lang w:val="en-US"/>
+        </w:rPr>
+        <w:t>Contract editing</w:t>
+      </w:r>
+    </w:p>
+    <w:p>
+      <w:pPr>
+        <w:ind w:left="1134" w:right="425"/>
+        <w:jc w:val="both"/>
+        <w:rPr>
+          <w:rFonts w:cs="Times New Roman"/>
+          <w:b/>
+          <w:color w:val="31849B" w:themeColor="accent5" w:themeShade="BF"/>
+          <w:sz w:val="44"/>
+          <w:lang w:val="en-US"/>
+        </w:rPr>
+      </w:pPr>
+      <w:r>
+        <w:rPr>
+          <w:rFonts w:cs="Times New Roman"/>
+          <w:b/>
+          <w:color w:val="31849B" w:themeColor="accent5" w:themeShade="BF"/>
+          <w:sz w:val="44"/>
+          <w:lang w:val="en-US"/>
+        </w:rPr>
+        <w:t>Services class diagram</w:t>
+      </w:r>
+    </w:p>
+    <w:p>
+      <w:pPr>
+        <w:ind w:left="1134" w:right="425"/>
+        <w:jc w:val="both"/>
+        <w:rPr>
+          <w:rFonts w:cs="Times New Roman"/>
+          <w:b/>
+          <w:color w:val="31849B" w:themeColor="accent5" w:themeShade="BF"/>
+          <w:sz w:val="44"/>
+          <w:lang w:val="en-US"/>
+        </w:rPr>
+      </w:pPr>
+      <w:r>
+        <w:rPr>
+          <w:rFonts w:cs="Times New Roman"/>
+          <w:b/>
+          <w:color w:val="31849B" w:themeColor="accent5" w:themeShade="BF"/>
+          <w:sz w:val="44"/>
+          <w:lang w:val="en-US"/>
+        </w:rPr>
+        <w:t>A</w:t>
+      </w:r>
+      <w:r>
+        <w:rPr>
+          <w:rFonts w:cs="Times New Roman"/>
+          <w:b/>
+          <w:color w:val="31849B" w:themeColor="accent5" w:themeShade="BF"/>
+          <w:sz w:val="44"/>
+          <w:lang w:val="en-US"/>
+        </w:rPr>
+        <w:t xml:space="preserve">uthorization </w:t>
+      </w:r>
+      <w:r>
+        <w:rPr>
+          <w:rFonts w:cs="Times New Roman"/>
+          <w:b/>
+          <w:color w:val="31849B" w:themeColor="accent5" w:themeShade="BF"/>
+          <w:sz w:val="44"/>
+          <w:lang w:val="en-US"/>
+        </w:rPr>
+        <w:t>and</w:t>
+      </w:r>
+      <w:r>
+        <w:rPr>
+          <w:rFonts w:cs="Times New Roman"/>
+          <w:b/>
+          <w:color w:val="31849B" w:themeColor="accent5" w:themeShade="BF"/>
+          <w:sz w:val="44"/>
+          <w:lang w:val="en-US"/>
+        </w:rPr>
+        <w:t xml:space="preserve"> </w:t>
+      </w:r>
+      <w:r>
+        <w:rPr>
+          <w:rFonts w:cs="Times New Roman"/>
+          <w:b/>
+          <w:color w:val="31849B" w:themeColor="accent5" w:themeShade="BF"/>
+          <w:sz w:val="44"/>
+          <w:lang w:val="en-US"/>
+        </w:rPr>
+        <w:t>a</w:t>
+      </w:r>
+      <w:r>
+        <w:rPr>
+          <w:rFonts w:cs="Times New Roman"/>
+          <w:b/>
+          <w:color w:val="31849B" w:themeColor="accent5" w:themeShade="BF"/>
+          <w:sz w:val="44"/>
+          <w:lang w:val="en-US"/>
+        </w:rPr>
+        <w:t>uthentication</w:t>
+      </w:r>
+    </w:p>
+    <w:p>
+      <w:pPr>
+        <w:ind w:left="1134" w:right="425"/>
+        <w:jc w:val="both"/>
+        <w:rPr>
+          <w:rFonts w:cs="Times New Roman"/>
+          <w:b/>
+          <w:color w:val="31849B" w:themeColor="accent5" w:themeShade="BF"/>
+          <w:sz w:val="44"/>
+          <w:lang w:val="en-US"/>
+        </w:rPr>
+      </w:pPr>
+      <w:r>
+        <w:rPr>
+          <w:rFonts w:cs="Times New Roman"/>
+          <w:b/>
+          <w:color w:val="31849B" w:themeColor="accent5" w:themeShade="BF"/>
+          <w:sz w:val="44"/>
+          <w:lang w:val="en-US"/>
+        </w:rPr>
+        <w:t>Sonar</w:t>
+      </w:r>
+      <w:r>
+        <w:rPr>
+          <w:rFonts w:cs="Times New Roman"/>
+          <w:b/>
+          <w:color w:val="31849B" w:themeColor="accent5" w:themeShade="BF"/>
+          <w:sz w:val="44"/>
+          <w:lang w:val="en-US"/>
+        </w:rPr>
+        <w:t xml:space="preserve"> report</w:t>
+      </w:r>
+    </w:p>
+    <w:p>
+      <w:pPr>
+        <w:spacing w:after="0" w:line="360" w:lineRule="auto"/>
+        <w:ind w:firstLine="1134"/>
+        <w:rPr>
+          <w:b/>
+          <w:color w:val="31849B" w:themeColor="accent5" w:themeShade="BF"/>
+          <w:sz w:val="36"/>
+          <w:lang w:val="en-US"/>
+        </w:rPr>
+      </w:pPr>
+      <w:r>
+        <w:rPr>
+          <w:rFonts w:cs="Times New Roman"/>
+          <w:b/>
+          <w:color w:val="31849B" w:themeColor="accent5" w:themeShade="BF"/>
+          <w:sz w:val="44"/>
+          <w:lang w:val="en-US"/>
+        </w:rPr>
+        <w:lastRenderedPageBreak/>
         <w:t>Task</w:t>
       </w:r>
     </w:p>
@@ -994,7 +1772,7 @@
           <w:szCs w:val="20"/>
           <w:lang w:val="en-US"/>
         </w:rPr>
-        <w:t xml:space="preserve">number (if number </w:t>
+        <w:t xml:space="preserve">number (if </w:t>
       </w:r>
       <w:r>
         <w:rPr>
@@ -1004,6 +1782,26 @@
           <w:szCs w:val="20"/>
           <w:lang w:val="en-US"/>
         </w:rPr>
+        <w:t xml:space="preserve">a </w:t>
+      </w:r>
+      <w:r>
+        <w:rPr>
+          <w:rFonts w:ascii="Calibri" w:hAnsi="Calibri"/>
+          <w:color w:val="595959" w:themeColor="text1" w:themeTint="A6"/>
+          <w:sz w:val="18"/>
+          <w:szCs w:val="20"/>
+          <w:lang w:val="en-US"/>
+        </w:rPr>
+        <w:t xml:space="preserve">number </w:t>
+      </w:r>
+      <w:r>
+        <w:rPr>
+          <w:rFonts w:ascii="Calibri" w:hAnsi="Calibri"/>
+          <w:color w:val="595959" w:themeColor="text1" w:themeTint="A6"/>
+          <w:sz w:val="18"/>
+          <w:szCs w:val="20"/>
+          <w:lang w:val="en-US"/>
+        </w:rPr>
         <w:t>were</w:t>
       </w:r>
       <w:r>
@@ -1054,7 +1852,27 @@
           <w:szCs w:val="20"/>
           <w:lang w:val="en-US"/>
         </w:rPr>
-        <w:t xml:space="preserve">tariff and options; if number </w:t>
+        <w:t xml:space="preserve">tariff and options; if </w:t>
+      </w:r>
+      <w:r>
+        <w:rPr>
+          <w:rFonts w:ascii="Calibri" w:hAnsi="Calibri"/>
+          <w:color w:val="595959" w:themeColor="text1" w:themeTint="A6"/>
+          <w:sz w:val="18"/>
+          <w:szCs w:val="20"/>
+          <w:lang w:val="en-US"/>
+        </w:rPr>
+        <w:t xml:space="preserve">a </w:t>
+      </w:r>
+      <w:r>
+        <w:rPr>
+          <w:rFonts w:ascii="Calibri" w:hAnsi="Calibri"/>
+          <w:color w:val="595959" w:themeColor="text1" w:themeTint="A6"/>
+          <w:sz w:val="18"/>
+          <w:szCs w:val="20"/>
+          <w:lang w:val="en-US"/>
+        </w:rPr>
+        <w:t xml:space="preserve">number </w:t>
       </w:r>
       <w:r>
         <w:rPr>
@@ -1526,7 +2344,7 @@
           <w:szCs w:val="20"/>
           <w:lang w:val="en-US"/>
         </w:rPr>
-        <w:t xml:space="preserve">available for the specific </w:t>
+        <w:t xml:space="preserve">available for specific </w:t>
       </w:r>
       <w:r>
         <w:rPr>
@@ -1811,7 +2629,7 @@
           <w:rFonts w:cs="Times New Roman"/>
           <w:b/>
           <w:color w:val="31849B" w:themeColor="accent5" w:themeShade="BF"/>
-          <w:sz w:val="36"/>
+          <w:sz w:val="44"/>
           <w:lang w:val="en-US"/>
         </w:rPr>
       </w:pPr>
@@ -1820,7 +2638,7 @@
           <w:rFonts w:cs="Times New Roman"/>
           <w:b/>
           <w:color w:val="31849B" w:themeColor="accent5" w:themeShade="BF"/>
-          <w:sz w:val="36"/>
+          <w:sz w:val="44"/>
           <w:lang w:val="en-US"/>
         </w:rPr>
         <w:lastRenderedPageBreak/>
@@ -1869,29 +2687,7 @@
           <w:szCs w:val="18"/>
           <w:lang w:val="en-US"/>
         </w:rPr>
-        <w:t xml:space="preserve">The application runs under </w:t>
-      </w:r>
-      <w:proofErr w:type="spellStart"/>
-      <w:r>
-        <w:rPr>
-          <w:rFonts w:cs="Times New Roman"/>
-          <w:color w:val="595959" w:themeColor="text1" w:themeTint="A6"/>
-          <w:sz w:val="18"/>
-          <w:szCs w:val="18"/>
-          <w:lang w:val="en-US"/>
-        </w:rPr>
-        <w:t>WildFly</w:t>
-      </w:r>
-      <w:proofErr w:type="spellEnd"/>
-      <w:r>
-        <w:rPr>
-          <w:rFonts w:cs="Times New Roman"/>
-          <w:color w:val="595959" w:themeColor="text1" w:themeTint="A6"/>
-          <w:sz w:val="18"/>
-          <w:szCs w:val="18"/>
-          <w:lang w:val="en-US"/>
-        </w:rPr>
-        <w:t xml:space="preserve"> 9.0 Application Server. It</w:t>
+        <w:t>The application runs under WildFly 9.0 Application Server. It</w:t>
       </w:r>
       <w:r>
         <w:rPr>
@@ -1961,7 +2757,27 @@
           <w:szCs w:val="18"/>
           <w:lang w:val="en-US"/>
         </w:rPr>
-        <w:t>presentation, services and persistence.</w:t>
+        <w:t>presentation, services and persistence</w:t>
+      </w:r>
+      <w:r>
+        <w:rPr>
+          <w:rFonts w:cs="Times New Roman"/>
+          <w:color w:val="595959" w:themeColor="text1" w:themeTint="A6"/>
+          <w:sz w:val="18"/>
+          <w:szCs w:val="18"/>
+          <w:lang w:val="en-US"/>
+        </w:rPr>
+        <w:t xml:space="preserve"> layers</w:t>
+      </w:r>
+      <w:r>
+        <w:rPr>
+          <w:rFonts w:cs="Times New Roman"/>
+          <w:color w:val="595959" w:themeColor="text1" w:themeTint="A6"/>
+          <w:sz w:val="18"/>
+          <w:szCs w:val="18"/>
+          <w:lang w:val="en-US"/>
+        </w:rPr>
+        <w:t>.</w:t>
       </w:r>
     </w:p>
     <w:p>
@@ -2257,7 +3073,37 @@
           <w:szCs w:val="18"/>
           <w:lang w:val="en-US"/>
         </w:rPr>
-        <w:t xml:space="preserve"> to solve the task of injecting of dependencies. Spring MVC is responsible for presentation layer.</w:t>
+        <w:t xml:space="preserve"> to solve the task of injecting of dependencies</w:t>
+      </w:r>
+      <w:r>
+        <w:rPr>
+          <w:rFonts w:cs="Times New Roman"/>
+          <w:color w:val="595959" w:themeColor="text1" w:themeTint="A6"/>
+          <w:sz w:val="18"/>
+          <w:szCs w:val="18"/>
+          <w:lang w:val="en-US"/>
+        </w:rPr>
+        <w:t xml:space="preserve"> and transaction handli</w:t>
+      </w:r>
+      <w:r>
+        <w:rPr>
+          <w:rFonts w:cs="Times New Roman"/>
+          <w:color w:val="595959" w:themeColor="text1" w:themeTint="A6"/>
+          <w:sz w:val="18"/>
+          <w:szCs w:val="18"/>
+          <w:lang w:val="en-US"/>
+        </w:rPr>
+        <w:t>ng</w:t>
+      </w:r>
+      <w:r>
+        <w:rPr>
+          <w:rFonts w:cs="Times New Roman"/>
+          <w:color w:val="595959" w:themeColor="text1" w:themeTint="A6"/>
+          <w:sz w:val="18"/>
+          <w:szCs w:val="18"/>
+          <w:lang w:val="en-US"/>
+        </w:rPr>
+        <w:t>. Spring MVC is responsible for presentation layer.</w:t>
       </w:r>
       <w:r>
         <w:rPr>
@@ -2477,7 +3323,7 @@
           <w:rFonts w:cs="Times New Roman"/>
           <w:b/>
           <w:color w:val="31849B" w:themeColor="accent5" w:themeShade="BF"/>
-          <w:sz w:val="28"/>
+          <w:sz w:val="24"/>
           <w:lang w:val="en-US"/>
         </w:rPr>
       </w:pPr>
@@ -2486,7 +3332,7 @@
           <w:rFonts w:cs="Times New Roman"/>
           <w:b/>
           <w:color w:val="31849B" w:themeColor="accent5" w:themeShade="BF"/>
-          <w:sz w:val="28"/>
+          <w:sz w:val="24"/>
           <w:lang w:val="en-US"/>
         </w:rPr>
         <w:t xml:space="preserve">Database </w:t>
@@ -2496,7 +3342,7 @@
           <w:rFonts w:cs="Times New Roman"/>
           <w:b/>
           <w:color w:val="31849B" w:themeColor="accent5" w:themeShade="BF"/>
-          <w:sz w:val="28"/>
+          <w:sz w:val="24"/>
           <w:lang w:val="en-US"/>
         </w:rPr>
         <w:t>design</w:t>
@@ -2844,29 +3690,7 @@
           <w:szCs w:val="18"/>
           <w:lang w:val="en-US"/>
         </w:rPr>
-        <w:t>by the special annotation @Table in Entity class. Additional tables are associated with sets in the entities using annotations @</w:t>
-      </w:r>
-      <w:proofErr w:type="spellStart"/>
-      <w:r>
-        <w:rPr>
-          <w:rFonts w:cs="Times New Roman"/>
-          <w:color w:val="595959" w:themeColor="text1" w:themeTint="A6"/>
-          <w:sz w:val="18"/>
-          <w:szCs w:val="18"/>
-          <w:lang w:val="en-US"/>
-        </w:rPr>
-        <w:t>JoinTable</w:t>
-      </w:r>
-      <w:proofErr w:type="spellEnd"/>
-      <w:r>
-        <w:rPr>
-          <w:rFonts w:cs="Times New Roman"/>
-          <w:color w:val="595959" w:themeColor="text1" w:themeTint="A6"/>
-          <w:sz w:val="18"/>
-          <w:szCs w:val="18"/>
-          <w:lang w:val="en-US"/>
-        </w:rPr>
-        <w:t>.</w:t>
+        <w:t>by the special annotation @Table in Entity class. Additional tables are associated with sets in the entities using annotations @JoinTable.</w:t>
       </w:r>
     </w:p>
     <w:p>
@@ -3011,10 +3835,10 @@
             <v:path o:extrusionok="f" gradientshapeok="t" o:connecttype="rect"/>
             <o:lock v:ext="edit" aspectratio="t"/>
           </v:shapetype>
-          <v:shape id="_x0000_i1026" type="#_x0000_t75" style="width:441pt;height:237pt" o:ole="">
+          <v:shape id="_x0000_i1025" type="#_x0000_t75" style="width:441.95pt;height:238.35pt" o:ole="">
             <v:imagedata r:id="rId11" o:title=""/>
           </v:shape>
-          <o:OLEObject Type="Embed" ProgID="Visio.Drawing.15" ShapeID="_x0000_i1026" DrawAspect="Content" ObjectID="_1500855374" r:id="rId12"/>
+          <o:OLEObject Type="Embed" ProgID="Visio.Drawing.15" ShapeID="_x0000_i1025" DrawAspect="Content" ObjectID="_1500901184" r:id="rId12"/>
         </w:object>
       </w:r>
     </w:p>
@@ -3094,12 +3918,58 @@
         </w:rPr>
       </w:pPr>
       <w:r>
-        <w:object w:dxaOrig="15646" w:dyaOrig="12585">
-          <v:shape id="_x0000_i1027" type="#_x0000_t75" style="width:496.5pt;height:399.75pt" o:ole="">
-            <v:imagedata r:id="rId13" o:title=""/>
-          </v:shape>
-          <o:OLEObject Type="Embed" ProgID="Visio.Drawing.15" ShapeID="_x0000_i1027" DrawAspect="Content" ObjectID="_1500855375" r:id="rId14"/>
-        </w:object>
+        <w:rPr>
+          <w:noProof/>
+          <w:lang w:eastAsia="ru-RU"/>
+        </w:rPr>
+        <w:drawing>
+          <wp:inline distT="0" distB="0" distL="0" distR="0" wp14:anchorId="0E4E7AAC" wp14:editId="73C4DEFD">
+            <wp:extent cx="6170418" cy="4995081"/>
+            <wp:effectExtent l="0" t="0" r="1905" b="0"/>
+            <wp:docPr id="7" name="Рисунок 7"/>
+            <wp:cNvGraphicFramePr>
+              <a:graphicFrameLocks xmlns:a="http://schemas.openxmlformats.org/drawingml/2006/main" noChangeAspect="1"/>
+            </wp:cNvGraphicFramePr>
+            <a:graphic xmlns:a="http://schemas.openxmlformats.org/drawingml/2006/main">
+              <a:graphicData uri="http://schemas.openxmlformats.org/drawingml/2006/picture">
+                <pic:pic xmlns:pic="http://schemas.openxmlformats.org/drawingml/2006/picture">
+                  <pic:nvPicPr>
+                    <pic:cNvPr id="0" name="Picture 5"/>
+                    <pic:cNvPicPr>
+                      <a:picLocks noChangeAspect="1" noChangeArrowheads="1"/>
+                    </pic:cNvPicPr>
+                  </pic:nvPicPr>
+                  <pic:blipFill>
+                    <a:blip r:embed="rId13">
+                      <a:extLst>
+                        <a:ext uri="{28A0092B-C50C-407E-A947-70E740481C1C}">
+                          <a14:useLocalDpi xmlns:a14="http://schemas.microsoft.com/office/drawing/2010/main" val="0"/>
+                        </a:ext>
+                      </a:extLst>
+                    </a:blip>
+                    <a:srcRect/>
+                    <a:stretch>
+                      <a:fillRect/>
+                    </a:stretch>
+                  </pic:blipFill>
+                  <pic:spPr bwMode="auto">
+                    <a:xfrm>
+                      <a:off x="0" y="0"/>
+                      <a:ext cx="6175878" cy="4999501"/>
+                    </a:xfrm>
+                    <a:prstGeom prst="rect">
+                      <a:avLst/>
+                    </a:prstGeom>
+                    <a:noFill/>
+                    <a:ln>
+                      <a:noFill/>
+                    </a:ln>
+                  </pic:spPr>
+                </pic:pic>
+              </a:graphicData>
+            </a:graphic>
+          </wp:inline>
+        </w:drawing>
       </w:r>
     </w:p>
     <w:p>
@@ -3167,18 +4037,38 @@
         </w:rPr>
         <w:t xml:space="preserve">. It </w:t>
       </w:r>
-      <w:hyperlink r:id="rId15" w:history="1">
-        <w:r>
-          <w:rPr>
-            <w:rStyle w:val="ab"/>
-            <w:rFonts w:cs="Times New Roman"/>
-            <w:sz w:val="18"/>
-            <w:szCs w:val="18"/>
-            <w:lang w:val="en-US"/>
-          </w:rPr>
-          <w:t>requires</w:t>
-        </w:r>
-      </w:hyperlink>
+      <w:r>
+        <w:fldChar w:fldCharType="begin"/>
+      </w:r>
+      <w:r>
+        <w:rPr>
+          <w:lang w:val="en-US"/>
+        </w:rPr>
+        <w:instrText xml:space="preserve"> HYPERLINK "http://docs.spring.io/spring/docs/current/spring-framework-reference/html/validation.html" </w:instrText>
+      </w:r>
+      <w:r>
+        <w:fldChar w:fldCharType="separate"/>
+      </w:r>
+      <w:r>
+        <w:rPr>
+          <w:rStyle w:val="ab"/>
+          <w:rFonts w:cs="Times New Roman"/>
+          <w:sz w:val="18"/>
+          <w:szCs w:val="18"/>
+          <w:lang w:val="en-US"/>
+        </w:rPr>
+        <w:t>requires</w:t>
+      </w:r>
+      <w:r>
+        <w:rPr>
+          <w:rStyle w:val="ab"/>
+          <w:rFonts w:cs="Times New Roman"/>
+          <w:sz w:val="18"/>
+          <w:szCs w:val="18"/>
+          <w:lang w:val="en-US"/>
+        </w:rPr>
+        <w:fldChar w:fldCharType="end"/>
+      </w:r>
       <w:r>
         <w:rPr>
           <w:rFonts w:cs="Times New Roman"/>
@@ -3228,20 +4118,7 @@
           <w:szCs w:val="18"/>
           <w:lang w:val="en-US"/>
         </w:rPr>
-        <w:t>controllers_mvc.validationFormCla</w:t>
-      </w:r>
-      <w:bookmarkStart w:id="0" w:name="_GoBack"/>
-      <w:bookmarkEnd w:id="0"/>
-      <w:r>
-        <w:rPr>
-          <w:rFonts w:cs="Times New Roman"/>
-          <w:i/>
-          <w:color w:val="943634" w:themeColor="accent2" w:themeShade="BF"/>
-          <w:sz w:val="18"/>
-          <w:szCs w:val="18"/>
-          <w:lang w:val="en-US"/>
-        </w:rPr>
-        <w:t>sses</w:t>
+        <w:t>controllers_mvc.validationFormClasses</w:t>
       </w:r>
       <w:r>
         <w:rPr>
@@ -3293,7 +4170,7 @@
           <w:rFonts w:cs="Times New Roman"/>
           <w:b/>
           <w:color w:val="31849B" w:themeColor="accent5" w:themeShade="BF"/>
-          <w:sz w:val="36"/>
+          <w:sz w:val="44"/>
           <w:lang w:val="en-US"/>
         </w:rPr>
       </w:pPr>
@@ -3302,41 +4179,11 @@
           <w:rFonts w:cs="Times New Roman"/>
           <w:b/>
           <w:color w:val="31849B" w:themeColor="accent5" w:themeShade="BF"/>
-          <w:sz w:val="36"/>
+          <w:sz w:val="44"/>
           <w:lang w:val="en-US"/>
         </w:rPr>
         <w:lastRenderedPageBreak/>
-        <w:t xml:space="preserve">Options | </w:t>
-      </w:r>
-      <w:r>
-        <w:rPr>
-          <w:rFonts w:cs="Times New Roman"/>
-          <w:b/>
-          <w:color w:val="31849B" w:themeColor="accent5" w:themeShade="BF"/>
-          <w:sz w:val="36"/>
-          <w:lang w:val="en-US"/>
-        </w:rPr>
-        <w:t>Option</w:t>
-      </w:r>
-      <w:r>
-        <w:rPr>
-          <w:rFonts w:cs="Times New Roman"/>
-          <w:b/>
-          <w:color w:val="31849B" w:themeColor="accent5" w:themeShade="BF"/>
-          <w:sz w:val="36"/>
-          <w:lang w:val="en-US"/>
-        </w:rPr>
-        <w:t xml:space="preserve"> </w:t>
-      </w:r>
-      <w:r>
-        <w:rPr>
-          <w:rFonts w:cs="Times New Roman"/>
-          <w:b/>
-          <w:color w:val="31849B" w:themeColor="accent5" w:themeShade="BF"/>
-          <w:sz w:val="36"/>
-          <w:lang w:val="en-US"/>
-        </w:rPr>
-        <w:t>relationship</w:t>
+        <w:t>Options | Option relationship</w:t>
       </w:r>
     </w:p>
     <w:p>
@@ -3584,7 +4431,27 @@
           <w:szCs w:val="18"/>
           <w:lang w:val="en-US"/>
         </w:rPr>
-        <w:t>points are quite simple and cause to deleting of appropriate records of tables in database (</w:t>
+        <w:t xml:space="preserve">points are quite simple and </w:t>
+      </w:r>
+      <w:r>
+        <w:rPr>
+          <w:rFonts w:cs="Times New Roman"/>
+          <w:color w:val="595959" w:themeColor="text1" w:themeTint="A6"/>
+          <w:sz w:val="18"/>
+          <w:szCs w:val="18"/>
+          <w:lang w:val="en-US"/>
+        </w:rPr>
+        <w:t>lead</w:t>
+      </w:r>
+      <w:r>
+        <w:rPr>
+          <w:rFonts w:cs="Times New Roman"/>
+          <w:color w:val="595959" w:themeColor="text1" w:themeTint="A6"/>
+          <w:sz w:val="18"/>
+          <w:szCs w:val="18"/>
+          <w:lang w:val="en-US"/>
+        </w:rPr>
+        <w:t xml:space="preserve"> to deleting of appropriate records of tables in database (</w:t>
       </w:r>
       <w:r>
         <w:rPr>
@@ -3741,7 +4608,7 @@
                     </pic:cNvPicPr>
                   </pic:nvPicPr>
                   <pic:blipFill>
-                    <a:blip r:embed="rId16">
+                    <a:blip r:embed="rId14">
                       <a:extLst>
                         <a:ext uri="{28A0092B-C50C-407E-A947-70E740481C1C}">
                           <a14:useLocalDpi xmlns:a14="http://schemas.microsoft.com/office/drawing/2010/main" val="0"/>
@@ -4014,7 +4881,7 @@
                     </pic:cNvPicPr>
                   </pic:nvPicPr>
                   <pic:blipFill>
-                    <a:blip r:embed="rId17">
+                    <a:blip r:embed="rId15">
                       <a:extLst>
                         <a:ext uri="{28A0092B-C50C-407E-A947-70E740481C1C}">
                           <a14:useLocalDpi xmlns:a14="http://schemas.microsoft.com/office/drawing/2010/main" val="0"/>
@@ -4412,17 +5279,57 @@
           <w:szCs w:val="18"/>
           <w:lang w:val="en-US"/>
         </w:rPr>
-        <w:t xml:space="preserve"> options from cycle</w:t>
-      </w:r>
-      <w:r>
-        <w:rPr>
-          <w:rFonts w:cs="Times New Roman"/>
-          <w:color w:val="595959" w:themeColor="text1" w:themeTint="A6"/>
-          <w:sz w:val="18"/>
-          <w:szCs w:val="18"/>
-          <w:lang w:val="en-US"/>
-        </w:rPr>
-        <w:t>. The same behavior would be when deleting. Cycle</w:t>
+        <w:t xml:space="preserve"> options from </w:t>
+      </w:r>
+      <w:r>
+        <w:rPr>
+          <w:rFonts w:cs="Times New Roman"/>
+          <w:color w:val="595959" w:themeColor="text1" w:themeTint="A6"/>
+          <w:sz w:val="18"/>
+          <w:szCs w:val="18"/>
+          <w:lang w:val="en-US"/>
+        </w:rPr>
+        <w:t xml:space="preserve">the </w:t>
+      </w:r>
+      <w:r>
+        <w:rPr>
+          <w:rFonts w:cs="Times New Roman"/>
+          <w:color w:val="595959" w:themeColor="text1" w:themeTint="A6"/>
+          <w:sz w:val="18"/>
+          <w:szCs w:val="18"/>
+          <w:lang w:val="en-US"/>
+        </w:rPr>
+        <w:t>cycle</w:t>
+      </w:r>
+      <w:r>
+        <w:rPr>
+          <w:rFonts w:cs="Times New Roman"/>
+          <w:color w:val="595959" w:themeColor="text1" w:themeTint="A6"/>
+          <w:sz w:val="18"/>
+          <w:szCs w:val="18"/>
+          <w:lang w:val="en-US"/>
+        </w:rPr>
+        <w:t xml:space="preserve">. The same behavior would be when deleting. </w:t>
+      </w:r>
+      <w:r>
+        <w:rPr>
+          <w:rFonts w:cs="Times New Roman"/>
+          <w:color w:val="595959" w:themeColor="text1" w:themeTint="A6"/>
+          <w:sz w:val="18"/>
+          <w:szCs w:val="18"/>
+          <w:lang w:val="en-US"/>
+        </w:rPr>
+        <w:t>The c</w:t>
+      </w:r>
+      <w:r>
+        <w:rPr>
+          <w:rFonts w:cs="Times New Roman"/>
+          <w:color w:val="595959" w:themeColor="text1" w:themeTint="A6"/>
+          <w:sz w:val="18"/>
+          <w:szCs w:val="18"/>
+          <w:lang w:val="en-US"/>
+        </w:rPr>
+        <w:t>ycle</w:t>
       </w:r>
       <w:r>
         <w:rPr>
@@ -4854,19 +5761,6 @@
         </w:rPr>
         <w:t>, option relationship forms tree data structure.</w:t>
       </w:r>
-    </w:p>
-    <w:p>
-      <w:pPr>
-        <w:spacing w:after="0"/>
-        <w:ind w:left="1134" w:right="425"/>
-        <w:jc w:val="both"/>
-        <w:rPr>
-          <w:rFonts w:cs="Times New Roman"/>
-          <w:color w:val="595959" w:themeColor="text1" w:themeTint="A6"/>
-          <w:szCs w:val="18"/>
-          <w:lang w:val="en-US"/>
-        </w:rPr>
-      </w:pPr>
     </w:p>
     <w:p>
       <w:pPr>
@@ -4877,6 +5771,7 @@
           <w:rFonts w:cs="Times New Roman"/>
           <w:color w:val="E36C0A" w:themeColor="accent6" w:themeShade="BF"/>
           <w:szCs w:val="18"/>
+          <w:lang w:val="en-US"/>
         </w:rPr>
       </w:pPr>
     </w:p>
@@ -5003,7 +5898,7 @@
           <w:szCs w:val="18"/>
           <w:lang w:val="en-US"/>
         </w:rPr>
-        <w:t xml:space="preserve">option «A» we may form a tree «T» of </w:t>
+        <w:t xml:space="preserve">option «A» we may form a tree «T» </w:t>
       </w:r>
       <w:r>
         <w:rPr>
@@ -5013,7 +5908,7 @@
           <w:szCs w:val="18"/>
           <w:lang w:val="en-US"/>
         </w:rPr>
-        <w:t>«A»</w:t>
+        <w:t xml:space="preserve">containing </w:t>
       </w:r>
       <w:r>
         <w:rPr>
@@ -5023,7 +5918,7 @@
           <w:szCs w:val="18"/>
           <w:lang w:val="en-US"/>
         </w:rPr>
-        <w:t xml:space="preserve"> and </w:t>
+        <w:t>«A»</w:t>
       </w:r>
       <w:r>
         <w:rPr>
@@ -5033,6 +5928,16 @@
           <w:szCs w:val="18"/>
           <w:lang w:val="en-US"/>
         </w:rPr>
+        <w:t xml:space="preserve"> and </w:t>
+      </w:r>
+      <w:r>
+        <w:rPr>
+          <w:rFonts w:cs="Times New Roman"/>
+          <w:color w:val="E36C0A" w:themeColor="accent6" w:themeShade="BF"/>
+          <w:sz w:val="24"/>
+          <w:szCs w:val="18"/>
+          <w:lang w:val="en-US"/>
+        </w:rPr>
         <w:t xml:space="preserve">all options which are required for «A». Every option from T should be consistent to each other from «T». </w:t>
       </w:r>
     </w:p>
@@ -5383,10 +6288,10 @@
       </w:pPr>
       <w:r>
         <w:object w:dxaOrig="8820" w:dyaOrig="6826">
-          <v:shape id="_x0000_i1025" type="#_x0000_t75" style="width:167.25pt;height:129.75pt" o:ole="">
-            <v:imagedata r:id="rId18" o:title=""/>
+          <v:shape id="_x0000_i1026" type="#_x0000_t75" style="width:166.35pt;height:129.1pt" o:ole="">
+            <v:imagedata r:id="rId16" o:title=""/>
           </v:shape>
-          <o:OLEObject Type="Embed" ProgID="Visio.Drawing.15" ShapeID="_x0000_i1025" DrawAspect="Content" ObjectID="_1500855376" r:id="rId19"/>
+          <o:OLEObject Type="Embed" ProgID="Visio.Drawing.15" ShapeID="_x0000_i1026" DrawAspect="Content" ObjectID="_1500901185" r:id="rId17"/>
         </w:object>
       </w:r>
     </w:p>
@@ -6100,6 +7005,7 @@
           <w:color w:val="595959" w:themeColor="text1" w:themeTint="A6"/>
           <w:sz w:val="18"/>
           <w:szCs w:val="18"/>
+          <w:lang w:val="en-US"/>
         </w:rPr>
       </w:pPr>
       <w:r>
@@ -6131,7 +7037,7 @@
                     </pic:cNvPicPr>
                   </pic:nvPicPr>
                   <pic:blipFill>
-                    <a:blip r:embed="rId20">
+                    <a:blip r:embed="rId18">
                       <a:extLst>
                         <a:ext uri="{28A0092B-C50C-407E-A947-70E740481C1C}">
                           <a14:useLocalDpi xmlns:a14="http://schemas.microsoft.com/office/drawing/2010/main" val="0"/>
@@ -6163,6 +7069,9 @@
         </w:drawing>
       </w:r>
       <w:r>
+        <w:rPr>
+          <w:lang w:val="en-US"/>
+        </w:rPr>
         <w:t xml:space="preserve">                                </w:t>
       </w:r>
       <w:r>
@@ -6188,7 +7097,7 @@
                     </pic:cNvPicPr>
                   </pic:nvPicPr>
                   <pic:blipFill>
-                    <a:blip r:embed="rId21">
+                    <a:blip r:embed="rId19">
                       <a:extLst>
                         <a:ext uri="{28A0092B-C50C-407E-A947-70E740481C1C}">
                           <a14:useLocalDpi xmlns:a14="http://schemas.microsoft.com/office/drawing/2010/main" val="0"/>
@@ -6229,6 +7138,7 @@
           <w:color w:val="595959" w:themeColor="text1" w:themeTint="A6"/>
           <w:sz w:val="18"/>
           <w:szCs w:val="18"/>
+          <w:lang w:val="en-US"/>
         </w:rPr>
       </w:pPr>
     </w:p>
@@ -6879,6 +7789,7 @@
           <w:color w:val="595959" w:themeColor="text1" w:themeTint="A6"/>
           <w:sz w:val="18"/>
           <w:szCs w:val="18"/>
+          <w:lang w:val="en-US"/>
         </w:rPr>
       </w:pPr>
       <w:r>
@@ -6904,7 +7815,7 @@
                     </pic:cNvPicPr>
                   </pic:nvPicPr>
                   <pic:blipFill>
-                    <a:blip r:embed="rId22" cstate="print">
+                    <a:blip r:embed="rId20" cstate="print">
                       <a:extLst>
                         <a:ext uri="{28A0092B-C50C-407E-A947-70E740481C1C}">
                           <a14:useLocalDpi xmlns:a14="http://schemas.microsoft.com/office/drawing/2010/main" val="0"/>
@@ -6941,10 +7852,14 @@
           <w:color w:val="595959" w:themeColor="text1" w:themeTint="A6"/>
           <w:sz w:val="18"/>
           <w:szCs w:val="18"/>
+          <w:lang w:val="en-US"/>
         </w:rPr>
         <w:t xml:space="preserve"> </w:t>
       </w:r>
       <w:r>
+        <w:rPr>
+          <w:lang w:val="en-US"/>
+        </w:rPr>
         <w:t xml:space="preserve">          </w:t>
       </w:r>
       <w:r>
@@ -6970,7 +7885,7 @@
                     </pic:cNvPicPr>
                   </pic:nvPicPr>
                   <pic:blipFill>
-                    <a:blip r:embed="rId23" cstate="print">
+                    <a:blip r:embed="rId21" cstate="print">
                       <a:extLst>
                         <a:ext uri="{28A0092B-C50C-407E-A947-70E740481C1C}">
                           <a14:useLocalDpi xmlns:a14="http://schemas.microsoft.com/office/drawing/2010/main" val="0"/>
@@ -7011,6 +7926,7 @@
           <w:color w:val="595959" w:themeColor="text1" w:themeTint="A6"/>
           <w:sz w:val="18"/>
           <w:szCs w:val="18"/>
+          <w:lang w:val="en-US"/>
         </w:rPr>
       </w:pPr>
     </w:p>
@@ -7483,7 +8399,7 @@
                     <pic:cNvPicPr/>
                   </pic:nvPicPr>
                   <pic:blipFill>
-                    <a:blip r:embed="rId24"/>
+                    <a:blip r:embed="rId22"/>
                     <a:stretch>
                       <a:fillRect/>
                     </a:stretch>
@@ -7530,7 +8446,7 @@
                     <pic:cNvPicPr/>
                   </pic:nvPicPr>
                   <pic:blipFill>
-                    <a:blip r:embed="rId25"/>
+                    <a:blip r:embed="rId23"/>
                     <a:stretch>
                       <a:fillRect/>
                     </a:stretch>
@@ -7572,7 +8488,37 @@
           <w:szCs w:val="18"/>
           <w:lang w:val="en-US"/>
         </w:rPr>
-        <w:t xml:space="preserve">Again let’s see how it works on example (Diagram 6). </w:t>
+        <w:t>L</w:t>
+      </w:r>
+      <w:r>
+        <w:rPr>
+          <w:rFonts w:cs="Times New Roman"/>
+          <w:color w:val="595959" w:themeColor="text1" w:themeTint="A6"/>
+          <w:sz w:val="18"/>
+          <w:szCs w:val="18"/>
+          <w:lang w:val="en-US"/>
+        </w:rPr>
+        <w:t xml:space="preserve">et’s see </w:t>
+      </w:r>
+      <w:r>
+        <w:rPr>
+          <w:rFonts w:cs="Times New Roman"/>
+          <w:color w:val="595959" w:themeColor="text1" w:themeTint="A6"/>
+          <w:sz w:val="18"/>
+          <w:szCs w:val="18"/>
+          <w:lang w:val="en-US"/>
+        </w:rPr>
+        <w:t xml:space="preserve">again </w:t>
+      </w:r>
+      <w:r>
+        <w:rPr>
+          <w:rFonts w:cs="Times New Roman"/>
+          <w:color w:val="595959" w:themeColor="text1" w:themeTint="A6"/>
+          <w:sz w:val="18"/>
+          <w:szCs w:val="18"/>
+          <w:lang w:val="en-US"/>
+        </w:rPr>
+        <w:t xml:space="preserve">how it works on example (Diagram 6). </w:t>
       </w:r>
       <w:r>
         <w:rPr>
@@ -7637,22 +8583,54 @@
       <w:r>
         <w:rPr>
           <w:rFonts w:cs="Times New Roman"/>
-          <w:color w:val="4BACC6" w:themeColor="accent5"/>
-          <w:sz w:val="18"/>
-          <w:szCs w:val="18"/>
-          <w:lang w:val="en-US"/>
-        </w:rPr>
-        <w:t>.</w:t>
-      </w:r>
-      <w:r>
-        <w:rPr>
-          <w:rFonts w:cs="Times New Roman"/>
-          <w:color w:val="595959" w:themeColor="text1" w:themeTint="A6"/>
-          <w:sz w:val="18"/>
-          <w:szCs w:val="18"/>
-          <w:lang w:val="en-US"/>
-        </w:rPr>
-        <w:t xml:space="preserve"> Follow algorithm described above. </w:t>
+          <w:color w:val="595959" w:themeColor="text1" w:themeTint="A6"/>
+          <w:sz w:val="18"/>
+          <w:szCs w:val="18"/>
+          <w:lang w:val="en-US"/>
+        </w:rPr>
+        <w:t>?</w:t>
+      </w:r>
+      <w:r>
+        <w:rPr>
+          <w:rFonts w:cs="Times New Roman"/>
+          <w:color w:val="595959" w:themeColor="text1" w:themeTint="A6"/>
+          <w:sz w:val="18"/>
+          <w:szCs w:val="18"/>
+          <w:lang w:val="en-US"/>
+        </w:rPr>
+        <w:t xml:space="preserve"> </w:t>
+      </w:r>
+      <w:proofErr w:type="gramStart"/>
+      <w:r>
+        <w:rPr>
+          <w:rFonts w:cs="Times New Roman"/>
+          <w:color w:val="595959" w:themeColor="text1" w:themeTint="A6"/>
+          <w:sz w:val="18"/>
+          <w:szCs w:val="18"/>
+          <w:lang w:val="en-US"/>
+        </w:rPr>
+        <w:t>We a going to f</w:t>
+      </w:r>
+      <w:r>
+        <w:rPr>
+          <w:rFonts w:cs="Times New Roman"/>
+          <w:color w:val="595959" w:themeColor="text1" w:themeTint="A6"/>
+          <w:sz w:val="18"/>
+          <w:szCs w:val="18"/>
+          <w:lang w:val="en-US"/>
+        </w:rPr>
+        <w:t>ollow algorithm described above.</w:t>
+      </w:r>
+      <w:proofErr w:type="gramEnd"/>
+      <w:r>
+        <w:rPr>
+          <w:rFonts w:cs="Times New Roman"/>
+          <w:color w:val="595959" w:themeColor="text1" w:themeTint="A6"/>
+          <w:sz w:val="18"/>
+          <w:szCs w:val="18"/>
+          <w:lang w:val="en-US"/>
+        </w:rPr>
+        <w:t xml:space="preserve"> </w:t>
       </w:r>
       <w:r>
         <w:rPr>
@@ -8176,7 +9154,7 @@
                     </pic:cNvPicPr>
                   </pic:nvPicPr>
                   <pic:blipFill>
-                    <a:blip r:embed="rId26">
+                    <a:blip r:embed="rId24">
                       <a:extLst>
                         <a:ext uri="{28A0092B-C50C-407E-A947-70E740481C1C}">
                           <a14:useLocalDpi xmlns:a14="http://schemas.microsoft.com/office/drawing/2010/main" val="0"/>
@@ -8475,17 +9453,7 @@
           <w:szCs w:val="18"/>
           <w:lang w:val="en-US"/>
         </w:rPr>
-        <w:t xml:space="preserve"> which cannot be removed. </w:t>
-      </w:r>
-      <w:r>
-        <w:rPr>
-          <w:rFonts w:cs="Times New Roman"/>
-          <w:color w:val="595959" w:themeColor="text1" w:themeTint="A6"/>
-          <w:sz w:val="18"/>
-          <w:szCs w:val="18"/>
-          <w:lang w:val="en-US"/>
-        </w:rPr>
-        <w:t>This process was shown in details on diagram some pages ago.</w:t>
+        <w:t xml:space="preserve"> which cannot be removed. This process was shown in details on diagram some pages ago.</w:t>
       </w:r>
     </w:p>
     <w:p>
@@ -8518,27 +9486,7 @@
           <w:szCs w:val="18"/>
           <w:lang w:val="en-US"/>
         </w:rPr>
-        <w:t xml:space="preserve">each tariff can work with a specific set of options. So the application let an ability to configure option set for an each tariff. Note that at that moment it doesn’t need to care of inconsistency between options. For instance, we are free to add any two </w:t>
-      </w:r>
-      <w:r>
-        <w:rPr>
-          <w:rFonts w:cs="Times New Roman"/>
-          <w:color w:val="595959" w:themeColor="text1" w:themeTint="A6"/>
-          <w:sz w:val="18"/>
-          <w:szCs w:val="18"/>
-          <w:lang w:val="en-US"/>
-        </w:rPr>
-        <w:t>inconsistent</w:t>
-      </w:r>
-      <w:r>
-        <w:rPr>
-          <w:rFonts w:cs="Times New Roman"/>
-          <w:color w:val="595959" w:themeColor="text1" w:themeTint="A6"/>
-          <w:sz w:val="18"/>
-          <w:szCs w:val="18"/>
-          <w:lang w:val="en-US"/>
-        </w:rPr>
-        <w:t xml:space="preserve"> options to tariff (not to contract!). (We will have to worry about it when adding options to contracts, not to a tariff).</w:t>
+        <w:t>each tariff can work with a specific set of options. So the application let an ability to configure option set for an each tariff. Note that at that moment it doesn’t need to care of inconsistency between options. For instance, we are free to add any two inconsistent options to tariff (not to contract!). (We will have to worry about it when adding options to contracts, not to a tariff).</w:t>
       </w:r>
     </w:p>
     <w:p>
@@ -8671,37 +9619,7 @@
           <w:szCs w:val="18"/>
           <w:lang w:val="en-US"/>
         </w:rPr>
-        <w:t>)</w:t>
-      </w:r>
-      <w:r>
-        <w:rPr>
-          <w:rFonts w:cs="Times New Roman"/>
-          <w:color w:val="595959" w:themeColor="text1" w:themeTint="A6"/>
-          <w:sz w:val="18"/>
-          <w:szCs w:val="18"/>
-          <w:lang w:val="en-US"/>
-        </w:rPr>
-        <w:t xml:space="preserve"> to some tariff, the application will connect </w:t>
-      </w:r>
-      <w:r>
-        <w:rPr>
-          <w:rFonts w:cs="Times New Roman"/>
-          <w:color w:val="595959" w:themeColor="text1" w:themeTint="A6"/>
-          <w:sz w:val="18"/>
-          <w:szCs w:val="18"/>
-          <w:lang w:val="en-US"/>
-        </w:rPr>
-        <w:t xml:space="preserve"> </w:t>
-      </w:r>
-      <w:r>
-        <w:rPr>
-          <w:rFonts w:cs="Times New Roman"/>
-          <w:color w:val="595959" w:themeColor="text1" w:themeTint="A6"/>
-          <w:sz w:val="18"/>
-          <w:szCs w:val="18"/>
-          <w:lang w:val="en-US"/>
-        </w:rPr>
-        <w:t xml:space="preserve"> </w:t>
+        <w:t xml:space="preserve">) to some tariff, the application will connect   </w:t>
       </w:r>
       <w:r>
         <w:rPr>
@@ -8760,7 +9678,7 @@
         <w:jc w:val="both"/>
         <w:rPr>
           <w:rFonts w:cs="Times New Roman"/>
-          <w:color w:val="595959" w:themeColor="text1" w:themeTint="A6"/>
+          <w:color w:val="4BACC6" w:themeColor="accent5"/>
           <w:sz w:val="18"/>
           <w:szCs w:val="18"/>
           <w:lang w:val="en-US"/>
@@ -8978,6 +9896,19 @@
         </w:rPr>
         <w:t>.</w:t>
       </w:r>
+    </w:p>
+    <w:p>
+      <w:pPr>
+        <w:ind w:left="1134" w:right="425"/>
+        <w:jc w:val="both"/>
+        <w:rPr>
+          <w:rFonts w:cs="Times New Roman"/>
+          <w:color w:val="595959" w:themeColor="text1" w:themeTint="A6"/>
+          <w:sz w:val="18"/>
+          <w:szCs w:val="18"/>
+          <w:lang w:val="en-US"/>
+        </w:rPr>
+      </w:pPr>
     </w:p>
     <w:p>
       <w:pPr>
@@ -9041,7 +9972,7 @@
                     </pic:cNvPicPr>
                   </pic:nvPicPr>
                   <pic:blipFill>
-                    <a:blip r:embed="rId27" cstate="print">
+                    <a:blip r:embed="rId25" cstate="print">
                       <a:extLst>
                         <a:ext uri="{28A0092B-C50C-407E-A947-70E740481C1C}">
                           <a14:useLocalDpi xmlns:a14="http://schemas.microsoft.com/office/drawing/2010/main" val="0"/>
@@ -9093,27 +10024,7 @@
           <w:szCs w:val="18"/>
           <w:lang w:val="en-US"/>
         </w:rPr>
-        <w:t>This from is intended both for clients and employees. A user may view his current contract configuration, view existing tariffs, view tariff options. Unblocked user can change tariff and options. Firstly new tariff and options get to the shopping cart. Tariff and options are changed in the contract</w:t>
-      </w:r>
-      <w:r>
-        <w:rPr>
-          <w:rFonts w:cs="Times New Roman"/>
-          <w:color w:val="595959" w:themeColor="text1" w:themeTint="A6"/>
-          <w:sz w:val="18"/>
-          <w:szCs w:val="18"/>
-          <w:lang w:val="en-US"/>
-        </w:rPr>
-        <w:t xml:space="preserve"> only after applying the shopping cart</w:t>
-      </w:r>
-      <w:r>
-        <w:rPr>
-          <w:rFonts w:cs="Times New Roman"/>
-          <w:color w:val="595959" w:themeColor="text1" w:themeTint="A6"/>
-          <w:sz w:val="18"/>
-          <w:szCs w:val="18"/>
-          <w:lang w:val="en-US"/>
-        </w:rPr>
-        <w:t>.</w:t>
+        <w:t>This from is intended both for clients and employees. A user may view his current contract configuration, view existing tariffs, view tariff options. Unblocked user can change tariff and options. Firstly new tariff and options get to the shopping cart. Tariff and options are changed in the contract only after applying the shopping cart.</w:t>
       </w:r>
       <w:r>
         <w:rPr>
@@ -9145,7 +10056,6 @@
         </w:rPr>
         <w:t xml:space="preserve">class. The instance of </w:t>
       </w:r>
-      <w:proofErr w:type="gramStart"/>
       <w:r>
         <w:rPr>
           <w:rFonts w:cs="Times New Roman"/>
@@ -9164,18 +10074,27 @@
           <w:szCs w:val="18"/>
           <w:lang w:val="en-US"/>
         </w:rPr>
-        <w:t xml:space="preserve">  stored</w:t>
-      </w:r>
-      <w:proofErr w:type="gramEnd"/>
-      <w:r>
-        <w:rPr>
-          <w:rFonts w:cs="Times New Roman"/>
-          <w:color w:val="595959" w:themeColor="text1" w:themeTint="A6"/>
-          <w:sz w:val="18"/>
-          <w:szCs w:val="18"/>
-          <w:lang w:val="en-US"/>
-        </w:rPr>
-        <w:t xml:space="preserve"> in the HttpSession.</w:t>
+        <w:t xml:space="preserve"> </w:t>
+      </w:r>
+      <w:r>
+        <w:rPr>
+          <w:rFonts w:cs="Times New Roman"/>
+          <w:color w:val="595959" w:themeColor="text1" w:themeTint="A6"/>
+          <w:sz w:val="18"/>
+          <w:szCs w:val="18"/>
+          <w:lang w:val="en-US"/>
+        </w:rPr>
+        <w:t>is</w:t>
+      </w:r>
+      <w:r>
+        <w:rPr>
+          <w:rFonts w:cs="Times New Roman"/>
+          <w:color w:val="595959" w:themeColor="text1" w:themeTint="A6"/>
+          <w:sz w:val="18"/>
+          <w:szCs w:val="18"/>
+          <w:lang w:val="en-US"/>
+        </w:rPr>
+        <w:t xml:space="preserve"> stored in the HttpSession.</w:t>
       </w:r>
     </w:p>
     <w:p>
@@ -9208,17 +10127,77 @@
           <w:szCs w:val="18"/>
           <w:lang w:val="en-US"/>
         </w:rPr>
-        <w:t xml:space="preserve"> Application doesn’t allow to add </w:t>
-      </w:r>
-      <w:r>
-        <w:rPr>
-          <w:rFonts w:cs="Times New Roman"/>
-          <w:color w:val="595959" w:themeColor="text1" w:themeTint="A6"/>
-          <w:sz w:val="18"/>
-          <w:szCs w:val="18"/>
-          <w:lang w:val="en-US"/>
-        </w:rPr>
-        <w:t>options with are inconsistent to existing options in shopping cart.</w:t>
+        <w:t xml:space="preserve"> Application doesn’t allow </w:t>
+      </w:r>
+      <w:r>
+        <w:rPr>
+          <w:rFonts w:cs="Times New Roman"/>
+          <w:color w:val="595959" w:themeColor="text1" w:themeTint="A6"/>
+          <w:sz w:val="18"/>
+          <w:szCs w:val="18"/>
+          <w:lang w:val="en-US"/>
+        </w:rPr>
+        <w:t>adding</w:t>
+      </w:r>
+      <w:r>
+        <w:rPr>
+          <w:rFonts w:cs="Times New Roman"/>
+          <w:color w:val="595959" w:themeColor="text1" w:themeTint="A6"/>
+          <w:sz w:val="18"/>
+          <w:szCs w:val="18"/>
+          <w:lang w:val="en-US"/>
+        </w:rPr>
+        <w:t xml:space="preserve"> </w:t>
+      </w:r>
+      <w:r>
+        <w:rPr>
+          <w:rFonts w:cs="Times New Roman"/>
+          <w:color w:val="595959" w:themeColor="text1" w:themeTint="A6"/>
+          <w:sz w:val="18"/>
+          <w:szCs w:val="18"/>
+          <w:lang w:val="en-US"/>
+        </w:rPr>
+        <w:t>options w</w:t>
+      </w:r>
+      <w:r>
+        <w:rPr>
+          <w:rFonts w:cs="Times New Roman"/>
+          <w:color w:val="595959" w:themeColor="text1" w:themeTint="A6"/>
+          <w:sz w:val="18"/>
+          <w:szCs w:val="18"/>
+          <w:lang w:val="en-US"/>
+        </w:rPr>
+        <w:t>h</w:t>
+      </w:r>
+      <w:r>
+        <w:rPr>
+          <w:rFonts w:cs="Times New Roman"/>
+          <w:color w:val="595959" w:themeColor="text1" w:themeTint="A6"/>
+          <w:sz w:val="18"/>
+          <w:szCs w:val="18"/>
+          <w:lang w:val="en-US"/>
+        </w:rPr>
+        <w:t>i</w:t>
+      </w:r>
+      <w:r>
+        <w:rPr>
+          <w:rFonts w:cs="Times New Roman"/>
+          <w:color w:val="595959" w:themeColor="text1" w:themeTint="A6"/>
+          <w:sz w:val="18"/>
+          <w:szCs w:val="18"/>
+          <w:lang w:val="en-US"/>
+        </w:rPr>
+        <w:t>ch</w:t>
+      </w:r>
+      <w:r>
+        <w:rPr>
+          <w:rFonts w:cs="Times New Roman"/>
+          <w:color w:val="595959" w:themeColor="text1" w:themeTint="A6"/>
+          <w:sz w:val="18"/>
+          <w:szCs w:val="18"/>
+          <w:lang w:val="en-US"/>
+        </w:rPr>
+        <w:t xml:space="preserve"> are inconsistent to existing options in shopping cart.</w:t>
       </w:r>
     </w:p>
     <w:p>
@@ -9230,6 +10209,7 @@
           <w:color w:val="595959" w:themeColor="text1" w:themeTint="A6"/>
           <w:sz w:val="18"/>
           <w:szCs w:val="18"/>
+          <w:lang w:val="en-US"/>
         </w:rPr>
       </w:pPr>
     </w:p>
@@ -9242,6 +10222,7 @@
           <w:color w:val="595959" w:themeColor="text1" w:themeTint="A6"/>
           <w:sz w:val="18"/>
           <w:szCs w:val="18"/>
+          <w:lang w:val="en-US"/>
         </w:rPr>
       </w:pPr>
     </w:p>
@@ -9257,11 +10238,7 @@
           <w:lang w:val="en-US"/>
         </w:rPr>
       </w:pPr>
-    </w:p>
-    <w:p>
-      <w:pPr>
-        <w:ind w:left="1134" w:right="425"/>
-        <w:jc w:val="both"/>
+      <w:r>
         <w:rPr>
           <w:rFonts w:cs="Times New Roman"/>
           <w:b/>
@@ -9269,8 +10246,14 @@
           <w:sz w:val="44"/>
           <w:lang w:val="en-US"/>
         </w:rPr>
-      </w:pPr>
-      <w:r>
+        <w:lastRenderedPageBreak/>
+        <w:t>Services class diagram</w:t>
+      </w:r>
+    </w:p>
+    <w:p>
+      <w:pPr>
+        <w:ind w:left="1134" w:right="425"/>
+        <w:jc w:val="both"/>
         <w:rPr>
           <w:rFonts w:cs="Times New Roman"/>
           <w:b/>
@@ -9278,30 +10261,99 @@
           <w:sz w:val="44"/>
           <w:lang w:val="en-US"/>
         </w:rPr>
-        <w:lastRenderedPageBreak/>
-        <w:t>A</w:t>
-      </w:r>
-      <w:proofErr w:type="spellStart"/>
-      <w:r>
+      </w:pPr>
+      <w:r>
+        <w:rPr>
+          <w:rFonts w:cs="Times New Roman"/>
+          <w:color w:val="595959" w:themeColor="text1" w:themeTint="A6"/>
+          <w:sz w:val="18"/>
+          <w:szCs w:val="18"/>
+          <w:lang w:val="en-US"/>
+        </w:rPr>
+        <w:t>All service classes as well as DAO classes have interfaces and implementations.</w:t>
+      </w:r>
+    </w:p>
+    <w:p>
+      <w:pPr>
+        <w:ind w:left="142" w:right="425"/>
+        <w:jc w:val="both"/>
         <w:rPr>
           <w:rFonts w:cs="Times New Roman"/>
           <w:b/>
           <w:color w:val="31849B" w:themeColor="accent5" w:themeShade="BF"/>
           <w:sz w:val="44"/>
-        </w:rPr>
-        <w:t>uthorization</w:t>
-      </w:r>
-      <w:proofErr w:type="spellEnd"/>
-      <w:r>
+          <w:lang w:val="en-US"/>
+        </w:rPr>
+      </w:pPr>
+      <w:r>
+        <w:rPr>
+          <w:rFonts w:cs="Times New Roman"/>
+          <w:b/>
+          <w:noProof/>
+          <w:color w:val="31849B" w:themeColor="accent5" w:themeShade="BF"/>
+          <w:sz w:val="44"/>
+          <w:lang w:eastAsia="ru-RU"/>
+        </w:rPr>
+        <w:drawing>
+          <wp:inline distT="0" distB="0" distL="0" distR="0">
+            <wp:extent cx="6800215" cy="7652385"/>
+            <wp:effectExtent l="0" t="0" r="635" b="5715"/>
+            <wp:docPr id="3" name="Рисунок 3"/>
+            <wp:cNvGraphicFramePr>
+              <a:graphicFrameLocks xmlns:a="http://schemas.openxmlformats.org/drawingml/2006/main" noChangeAspect="1"/>
+            </wp:cNvGraphicFramePr>
+            <a:graphic xmlns:a="http://schemas.openxmlformats.org/drawingml/2006/main">
+              <a:graphicData uri="http://schemas.openxmlformats.org/drawingml/2006/picture">
+                <pic:pic xmlns:pic="http://schemas.openxmlformats.org/drawingml/2006/picture">
+                  <pic:nvPicPr>
+                    <pic:cNvPr id="0" name="services_diagram.png"/>
+                    <pic:cNvPicPr/>
+                  </pic:nvPicPr>
+                  <pic:blipFill>
+                    <a:blip r:embed="rId26">
+                      <a:extLst>
+                        <a:ext uri="{28A0092B-C50C-407E-A947-70E740481C1C}">
+                          <a14:useLocalDpi xmlns:a14="http://schemas.microsoft.com/office/drawing/2010/main" val="0"/>
+                        </a:ext>
+                      </a:extLst>
+                    </a:blip>
+                    <a:stretch>
+                      <a:fillRect/>
+                    </a:stretch>
+                  </pic:blipFill>
+                  <pic:spPr>
+                    <a:xfrm>
+                      <a:off x="0" y="0"/>
+                      <a:ext cx="6800215" cy="7652385"/>
+                    </a:xfrm>
+                    <a:prstGeom prst="rect">
+                      <a:avLst/>
+                    </a:prstGeom>
+                  </pic:spPr>
+                </pic:pic>
+              </a:graphicData>
+            </a:graphic>
+          </wp:inline>
+        </w:drawing>
+      </w:r>
+    </w:p>
+    <w:p>
+      <w:pPr>
+        <w:ind w:left="1134" w:right="425"/>
+        <w:jc w:val="both"/>
         <w:rPr>
           <w:rFonts w:cs="Times New Roman"/>
           <w:b/>
           <w:color w:val="31849B" w:themeColor="accent5" w:themeShade="BF"/>
           <w:sz w:val="44"/>
-        </w:rPr>
-        <w:t xml:space="preserve"> </w:t>
-      </w:r>
-      <w:r>
+          <w:lang w:val="en-US"/>
+        </w:rPr>
+      </w:pPr>
+    </w:p>
+    <w:p>
+      <w:pPr>
+        <w:ind w:left="1134" w:right="425"/>
+        <w:jc w:val="both"/>
         <w:rPr>
           <w:rFonts w:cs="Times New Roman"/>
           <w:b/>
@@ -9309,16 +10361,17 @@
           <w:sz w:val="44"/>
           <w:lang w:val="en-US"/>
         </w:rPr>
-        <w:t>and</w:t>
-      </w:r>
+      </w:pPr>
       <w:r>
         <w:rPr>
           <w:rFonts w:cs="Times New Roman"/>
           <w:b/>
           <w:color w:val="31849B" w:themeColor="accent5" w:themeShade="BF"/>
           <w:sz w:val="44"/>
-        </w:rPr>
-        <w:t xml:space="preserve"> </w:t>
+          <w:lang w:val="en-US"/>
+        </w:rPr>
+        <w:lastRenderedPageBreak/>
+        <w:t>A</w:t>
       </w:r>
       <w:r>
         <w:rPr>
@@ -9328,19 +10381,48 @@
           <w:sz w:val="44"/>
           <w:lang w:val="en-US"/>
         </w:rPr>
-        <w:t>a</w:t>
-      </w:r>
-      <w:proofErr w:type="spellStart"/>
+        <w:t xml:space="preserve">uthorization </w:t>
+      </w:r>
       <w:r>
         <w:rPr>
           <w:rFonts w:cs="Times New Roman"/>
           <w:b/>
           <w:color w:val="31849B" w:themeColor="accent5" w:themeShade="BF"/>
           <w:sz w:val="44"/>
+          <w:lang w:val="en-US"/>
+        </w:rPr>
+        <w:t>and</w:t>
+      </w:r>
+      <w:r>
+        <w:rPr>
+          <w:rFonts w:cs="Times New Roman"/>
+          <w:b/>
+          <w:color w:val="31849B" w:themeColor="accent5" w:themeShade="BF"/>
+          <w:sz w:val="44"/>
+          <w:lang w:val="en-US"/>
+        </w:rPr>
+        <w:t xml:space="preserve"> </w:t>
+      </w:r>
+      <w:r>
+        <w:rPr>
+          <w:rFonts w:cs="Times New Roman"/>
+          <w:b/>
+          <w:color w:val="31849B" w:themeColor="accent5" w:themeShade="BF"/>
+          <w:sz w:val="44"/>
+          <w:lang w:val="en-US"/>
+        </w:rPr>
+        <w:t>a</w:t>
+      </w:r>
+      <w:r>
+        <w:rPr>
+          <w:rFonts w:cs="Times New Roman"/>
+          <w:b/>
+          <w:color w:val="31849B" w:themeColor="accent5" w:themeShade="BF"/>
+          <w:sz w:val="44"/>
+          <w:lang w:val="en-US"/>
         </w:rPr>
         <w:t>uthentication</w:t>
       </w:r>
-      <w:proofErr w:type="spellEnd"/>
     </w:p>
     <w:p>
       <w:pPr>
@@ -9464,7 +10546,6 @@
         </w:rPr>
         <w:t xml:space="preserve"> </w:t>
       </w:r>
-      <w:proofErr w:type="gramStart"/>
       <w:r>
         <w:rPr>
           <w:rFonts w:cs="Times New Roman"/>
@@ -9483,18 +10564,37 @@
           <w:szCs w:val="18"/>
           <w:lang w:val="en-US"/>
         </w:rPr>
-        <w:t>(</w:t>
-      </w:r>
-      <w:proofErr w:type="gramEnd"/>
-      <w:r>
-        <w:rPr>
-          <w:rFonts w:cs="Times New Roman"/>
-          <w:color w:val="595959" w:themeColor="text1" w:themeTint="A6"/>
-          <w:sz w:val="18"/>
-          <w:szCs w:val="18"/>
-          <w:lang w:val="en-US"/>
-        </w:rPr>
-        <w:t>if user was a client</w:t>
+        <w:t xml:space="preserve"> </w:t>
+      </w:r>
+      <w:r>
+        <w:rPr>
+          <w:rFonts w:cs="Times New Roman"/>
+          <w:color w:val="595959" w:themeColor="text1" w:themeTint="A6"/>
+          <w:sz w:val="18"/>
+          <w:szCs w:val="18"/>
+          <w:lang w:val="en-US"/>
+        </w:rPr>
+        <w:t xml:space="preserve">(if </w:t>
+      </w:r>
+      <w:r>
+        <w:rPr>
+          <w:rFonts w:cs="Times New Roman"/>
+          <w:color w:val="595959" w:themeColor="text1" w:themeTint="A6"/>
+          <w:sz w:val="18"/>
+          <w:szCs w:val="18"/>
+          <w:lang w:val="en-US"/>
+        </w:rPr>
+        <w:t xml:space="preserve">a </w:t>
+      </w:r>
+      <w:r>
+        <w:rPr>
+          <w:rFonts w:cs="Times New Roman"/>
+          <w:color w:val="595959" w:themeColor="text1" w:themeTint="A6"/>
+          <w:sz w:val="18"/>
+          <w:szCs w:val="18"/>
+          <w:lang w:val="en-US"/>
+        </w:rPr>
+        <w:t>user was a client</w:t>
       </w:r>
       <w:r>
         <w:rPr>
@@ -9534,27 +10634,7 @@
           <w:szCs w:val="18"/>
           <w:lang w:val="en-US"/>
         </w:rPr>
-        <w:t xml:space="preserve">are stored </w:t>
-      </w:r>
-      <w:r>
-        <w:rPr>
-          <w:rFonts w:cs="Times New Roman"/>
-          <w:color w:val="595959" w:themeColor="text1" w:themeTint="A6"/>
-          <w:sz w:val="18"/>
-          <w:szCs w:val="18"/>
-          <w:lang w:val="en-US"/>
-        </w:rPr>
-        <w:t>in</w:t>
-      </w:r>
-      <w:r>
-        <w:rPr>
-          <w:rFonts w:cs="Times New Roman"/>
-          <w:color w:val="595959" w:themeColor="text1" w:themeTint="A6"/>
-          <w:sz w:val="18"/>
-          <w:szCs w:val="18"/>
-          <w:lang w:val="en-US"/>
-        </w:rPr>
-        <w:t>to the</w:t>
+        <w:t>are stored into the</w:t>
       </w:r>
       <w:r>
         <w:rPr>
@@ -9594,29 +10674,7 @@
           <w:szCs w:val="18"/>
           <w:lang w:val="en-US"/>
         </w:rPr>
-        <w:t xml:space="preserve"> Authentication is implemented on </w:t>
-      </w:r>
-      <w:proofErr w:type="spellStart"/>
-      <w:r>
-        <w:rPr>
-          <w:rFonts w:cs="Times New Roman"/>
-          <w:color w:val="595959" w:themeColor="text1" w:themeTint="A6"/>
-          <w:sz w:val="18"/>
-          <w:szCs w:val="18"/>
-          <w:lang w:val="en-US"/>
-        </w:rPr>
-        <w:t>HttpFilter</w:t>
-      </w:r>
-      <w:proofErr w:type="spellEnd"/>
-      <w:r>
-        <w:rPr>
-          <w:rFonts w:cs="Times New Roman"/>
-          <w:color w:val="595959" w:themeColor="text1" w:themeTint="A6"/>
-          <w:sz w:val="18"/>
-          <w:szCs w:val="18"/>
-          <w:lang w:val="en-US"/>
-        </w:rPr>
-        <w:t xml:space="preserve">, which does all the necessary checks before passing a request to the web-controller. </w:t>
+        <w:t xml:space="preserve"> Authentication is implemented on HttpFilter, which does all the necessary checks before passing a request to the web-controller. </w:t>
       </w:r>
     </w:p>
     <w:p>
@@ -9764,7 +10822,7 @@
                     </pic:cNvPicPr>
                   </pic:nvPicPr>
                   <pic:blipFill>
-                    <a:blip r:embed="rId28">
+                    <a:blip r:embed="rId27">
                       <a:extLst>
                         <a:ext uri="{28A0092B-C50C-407E-A947-70E740481C1C}">
                           <a14:useLocalDpi xmlns:a14="http://schemas.microsoft.com/office/drawing/2010/main" val="0"/>
@@ -9797,8 +10855,8 @@
       </w:r>
     </w:p>
     <w:sectPr>
-      <w:headerReference w:type="default" r:id="rId29"/>
-      <w:footerReference w:type="default" r:id="rId30"/>
+      <w:headerReference w:type="default" r:id="rId28"/>
+      <w:footerReference w:type="default" r:id="rId29"/>
       <w:type w:val="continuous"/>
       <w:pgSz w:w="11906" w:h="16838"/>
       <w:pgMar w:top="1134" w:right="707" w:bottom="1134" w:left="490" w:header="0" w:footer="708" w:gutter="0"/>
@@ -9927,7 +10985,7 @@
               <w:noProof/>
               <w:color w:val="FFFFFF" w:themeColor="background1"/>
             </w:rPr>
-            <w:t>1</w:t>
+            <w:t>5</w:t>
           </w:r>
           <w:r>
             <w:rPr>
@@ -10139,7 +11197,7 @@
               <v:stroke joinstyle="miter"/>
               <v:path gradientshapeok="t" o:connecttype="rect"/>
             </v:shapetype>
-            <v:shape id="Надпись 2" o:spid="_x0000_s1026" type="#_x0000_t202" style="position:absolute;margin-left:-3.85pt;margin-top:17.55pt;width:170.9pt;height:36.9pt;z-index:251662336;visibility:visible;mso-wrap-style:square;mso-width-percent:0;mso-height-percent:0;mso-wrap-distance-left:9pt;mso-wrap-distance-top:0;mso-wrap-distance-right:9pt;mso-wrap-distance-bottom:0;mso-position-horizontal:absolute;mso-position-horizontal-relative:text;mso-position-vertical:absolute;mso-position-vertical-relative:text;mso-width-percent:0;mso-height-percent:0;mso-width-relative:margin;mso-height-relative:margin;v-text-anchor:top" o:gfxdata="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" stroked="f">
+            <v:shape id="_x0000_s1027" type="#_x0000_t202" style="position:absolute;margin-left:-3.85pt;margin-top:17.55pt;width:170.9pt;height:36.9pt;z-index:251662336;visibility:visible;mso-wrap-style:square;mso-width-percent:0;mso-height-percent:0;mso-wrap-distance-left:9pt;mso-wrap-distance-top:0;mso-wrap-distance-right:9pt;mso-wrap-distance-bottom:0;mso-position-horizontal:absolute;mso-position-horizontal-relative:text;mso-position-vertical:absolute;mso-position-vertical-relative:text;mso-width-percent:0;mso-height-percent:0;mso-width-relative:margin;mso-height-relative:margin;v-text-anchor:top" o:gfxdata="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" stroked="f">
               <v:textbox>
                 <w:txbxContent>
                   <w:p>
@@ -10398,7 +11456,7 @@
         </mc:Choice>
         <mc:Fallback>
           <w:pict>
-            <v:shape id="_x0000_s1027" type="#_x0000_t202" style="position:absolute;margin-left:379.9pt;margin-top:5.65pt;width:170.9pt;height:30.65pt;z-index:251659264;visibility:visible;mso-wrap-style:square;mso-width-percent:0;mso-height-percent:0;mso-wrap-distance-left:9pt;mso-wrap-distance-top:0;mso-wrap-distance-right:9pt;mso-wrap-distance-bottom:0;mso-position-horizontal:absolute;mso-position-horizontal-relative:text;mso-position-vertical:absolute;mso-position-vertical-relative:text;mso-width-percent:0;mso-height-percent:0;mso-width-relative:margin;mso-height-relative:margin;v-text-anchor:top" o:gfxdata="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" stroked="f">
+            <v:shape id="_x0000_s1028" type="#_x0000_t202" style="position:absolute;margin-left:379.9pt;margin-top:5.65pt;width:170.9pt;height:30.65pt;z-index:251659264;visibility:visible;mso-wrap-style:square;mso-width-percent:0;mso-height-percent:0;mso-wrap-distance-left:9pt;mso-wrap-distance-top:0;mso-wrap-distance-right:9pt;mso-wrap-distance-bottom:0;mso-position-horizontal:absolute;mso-position-horizontal-relative:text;mso-position-vertical:absolute;mso-position-vertical-relative:text;mso-width-percent:0;mso-height-percent:0;mso-width-relative:margin;mso-height-relative:margin;v-text-anchor:top" o:gfxdata="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" stroked="f">
               <v:textbox>
                 <w:txbxContent>
                   <w:p>
@@ -14876,7 +15934,7 @@
 </file>
 
 <file path=customXml/itemProps1.xml><?xml version="1.0" encoding="utf-8"?>
-<ds:datastoreItem xmlns:ds="http://schemas.openxmlformats.org/officeDocument/2006/customXml" ds:itemID="{582A7846-6206-48B7-9F0D-966251BEFE32}">
+<ds:datastoreItem xmlns:ds="http://schemas.openxmlformats.org/officeDocument/2006/customXml" ds:itemID="{086F1882-5598-48C9-967D-88CB431F537E}">
   <ds:schemaRefs>
     <ds:schemaRef ds:uri="http://schemas.openxmlformats.org/officeDocument/2006/bibliography"/>
   </ds:schemaRefs>

</xml_diff>